<commit_message>
Cambio al formate de la hoja
Se achicaron los margenes para que el texto no pegue al borde de la hoja sino queda raro
</commit_message>
<xml_diff>
--- a/Docs/Carpeta_de_campo/Carpeta de Campo.docx
+++ b/Docs/Carpeta_de_campo/Carpeta de Campo.docx
@@ -492,6 +492,7 @@
         <w:rPr>
           <w:noProof/>
         </w:rPr>
+        <w:lastRenderedPageBreak/>
         <w:drawing>
           <wp:inline distT="0" distB="0" distL="0" distR="0" wp14:anchorId="047EBE60" wp14:editId="3FBF2CF2">
             <wp:extent cx="3069596" cy="2562225"/>
@@ -1101,12 +1102,14 @@
         <w:ind w:left="708"/>
         <w:rPr>
           <w:rFonts w:ascii="Arial" w:hAnsi="Arial" w:cs="Arial"/>
-        </w:rPr>
-      </w:pPr>
-      <w:proofErr w:type="spellStart"/>
-      <w:r>
-        <w:rPr>
-          <w:rFonts w:ascii="Arial" w:hAnsi="Arial" w:cs="Arial"/>
+          <w:lang w:val="en-US"/>
+        </w:rPr>
+      </w:pPr>
+      <w:proofErr w:type="spellStart"/>
+      <w:r>
+        <w:rPr>
+          <w:rFonts w:ascii="Arial" w:hAnsi="Arial" w:cs="Arial"/>
+          <w:lang w:val="en-US"/>
         </w:rPr>
         <w:t>Baudrate</w:t>
       </w:r>
@@ -1114,6 +1117,7 @@
       <w:r>
         <w:rPr>
           <w:rFonts w:ascii="Arial" w:hAnsi="Arial" w:cs="Arial"/>
+          <w:lang w:val="en-US"/>
         </w:rPr>
         <w:t xml:space="preserve"> = "576000"</w:t>
       </w:r>
@@ -1125,12 +1129,15 @@
         <w:ind w:left="708"/>
         <w:rPr>
           <w:rFonts w:ascii="Arial" w:hAnsi="Arial" w:cs="Arial"/>
-        </w:rPr>
-      </w:pPr>
-      <w:r>
-        <w:rPr>
-          <w:rFonts w:ascii="Arial" w:hAnsi="Arial" w:cs="Arial"/>
-        </w:rPr>
+          <w:lang w:val="en-US"/>
+        </w:rPr>
+      </w:pPr>
+      <w:r>
+        <w:rPr>
+          <w:rFonts w:ascii="Arial" w:hAnsi="Arial" w:cs="Arial"/>
+          <w:lang w:val="en-US"/>
+        </w:rPr>
+        <w:lastRenderedPageBreak/>
         <w:t>BIND ADDR= "0081, f9,29eb31"</w:t>
       </w:r>
     </w:p>
@@ -1348,26 +1355,21 @@
         <w:ind w:firstLine="708"/>
         <w:rPr>
           <w:rFonts w:ascii="Arial" w:hAnsi="Arial" w:cs="Arial"/>
-        </w:rPr>
-      </w:pPr>
-      <w:proofErr w:type="spellStart"/>
-      <w:r>
-        <w:rPr>
-          <w:rFonts w:ascii="Arial" w:hAnsi="Arial" w:cs="Arial"/>
-        </w:rPr>
-        <w:t>export</w:t>
-      </w:r>
-      <w:proofErr w:type="spellEnd"/>
-      <w:r>
-        <w:rPr>
-          <w:rFonts w:ascii="Arial" w:hAnsi="Arial" w:cs="Arial"/>
-        </w:rPr>
-        <w:t xml:space="preserve"> GOOGLE_APPLICATION_CREDENTIALS=/home/pi/</w:t>
-      </w:r>
-      <w:proofErr w:type="spellStart"/>
-      <w:r>
-        <w:rPr>
-          <w:rFonts w:ascii="Arial" w:hAnsi="Arial" w:cs="Arial"/>
+          <w:lang w:val="en-US"/>
+        </w:rPr>
+      </w:pPr>
+      <w:r>
+        <w:rPr>
+          <w:rFonts w:ascii="Arial" w:hAnsi="Arial" w:cs="Arial"/>
+          <w:lang w:val="en-US"/>
+        </w:rPr>
+        <w:t>export GOOGLE_APPLICATION_CREDENTIALS=/home/pi/</w:t>
+      </w:r>
+      <w:proofErr w:type="spellStart"/>
+      <w:r>
+        <w:rPr>
+          <w:rFonts w:ascii="Arial" w:hAnsi="Arial" w:cs="Arial"/>
+          <w:lang w:val="en-US"/>
         </w:rPr>
         <w:t>filename.json</w:t>
       </w:r>
@@ -1383,7 +1385,6 @@
         <w:rPr>
           <w:rFonts w:ascii="Arial" w:hAnsi="Arial" w:cs="Arial"/>
         </w:rPr>
-        <w:lastRenderedPageBreak/>
         <w:t>Una vez seteada la Raspberry se usan los siguientes comandos para instalar las dependencias necesarias</w:t>
       </w:r>
     </w:p>
@@ -1392,237 +1393,45 @@
         <w:ind w:left="708"/>
         <w:rPr>
           <w:rFonts w:ascii="Arial" w:hAnsi="Arial" w:cs="Arial"/>
-        </w:rPr>
-      </w:pPr>
-      <w:r>
-        <w:rPr>
-          <w:rFonts w:ascii="Arial" w:hAnsi="Arial" w:cs="Arial"/>
-        </w:rPr>
-        <w:t xml:space="preserve">python3 -m </w:t>
-      </w:r>
-      <w:proofErr w:type="spellStart"/>
-      <w:r>
-        <w:rPr>
-          <w:rFonts w:ascii="Arial" w:hAnsi="Arial" w:cs="Arial"/>
-        </w:rPr>
-        <w:t>pip</w:t>
-      </w:r>
-      <w:proofErr w:type="spellEnd"/>
-      <w:r>
-        <w:rPr>
-          <w:rFonts w:ascii="Arial" w:hAnsi="Arial" w:cs="Arial"/>
-        </w:rPr>
-        <w:t xml:space="preserve"> </w:t>
-      </w:r>
-      <w:proofErr w:type="spellStart"/>
-      <w:r>
-        <w:rPr>
-          <w:rFonts w:ascii="Arial" w:hAnsi="Arial" w:cs="Arial"/>
-        </w:rPr>
-        <w:t>install</w:t>
-      </w:r>
-      <w:proofErr w:type="spellEnd"/>
-      <w:r>
-        <w:rPr>
-          <w:rFonts w:ascii="Arial" w:hAnsi="Arial" w:cs="Arial"/>
-        </w:rPr>
-        <w:t xml:space="preserve"> --</w:t>
-      </w:r>
-      <w:proofErr w:type="spellStart"/>
-      <w:r>
-        <w:rPr>
-          <w:rFonts w:ascii="Arial" w:hAnsi="Arial" w:cs="Arial"/>
-        </w:rPr>
-        <w:t>user</w:t>
-      </w:r>
-      <w:proofErr w:type="spellEnd"/>
-      <w:r>
-        <w:rPr>
-          <w:rFonts w:ascii="Arial" w:hAnsi="Arial" w:cs="Arial"/>
-        </w:rPr>
-        <w:t xml:space="preserve"> </w:t>
-      </w:r>
-      <w:proofErr w:type="spellStart"/>
-      <w:r>
-        <w:rPr>
-          <w:rFonts w:ascii="Arial" w:hAnsi="Arial" w:cs="Arial"/>
-        </w:rPr>
-        <w:t>pip</w:t>
-      </w:r>
-      <w:proofErr w:type="spellEnd"/>
+          <w:lang w:val="en-US"/>
+        </w:rPr>
+      </w:pPr>
+      <w:r>
+        <w:rPr>
+          <w:rFonts w:ascii="Arial" w:hAnsi="Arial" w:cs="Arial"/>
+          <w:lang w:val="en-US"/>
+        </w:rPr>
+        <w:t>python3 -m pip install --user pip</w:t>
+      </w:r>
     </w:p>
     <w:p>
       <w:pPr>
         <w:ind w:left="708"/>
         <w:rPr>
           <w:rFonts w:ascii="Arial" w:hAnsi="Arial" w:cs="Arial"/>
-        </w:rPr>
-      </w:pPr>
-      <w:r>
-        <w:rPr>
-          <w:rFonts w:ascii="Arial" w:hAnsi="Arial" w:cs="Arial"/>
-        </w:rPr>
-        <w:t xml:space="preserve">python3 -m </w:t>
-      </w:r>
-      <w:proofErr w:type="spellStart"/>
-      <w:r>
-        <w:rPr>
-          <w:rFonts w:ascii="Arial" w:hAnsi="Arial" w:cs="Arial"/>
-        </w:rPr>
-        <w:t>pip</w:t>
-      </w:r>
-      <w:proofErr w:type="spellEnd"/>
-      <w:r>
-        <w:rPr>
-          <w:rFonts w:ascii="Arial" w:hAnsi="Arial" w:cs="Arial"/>
-        </w:rPr>
-        <w:t xml:space="preserve"> </w:t>
-      </w:r>
-      <w:proofErr w:type="spellStart"/>
-      <w:r>
-        <w:rPr>
-          <w:rFonts w:ascii="Arial" w:hAnsi="Arial" w:cs="Arial"/>
-        </w:rPr>
-        <w:t>install</w:t>
-      </w:r>
-      <w:proofErr w:type="spellEnd"/>
-      <w:r>
-        <w:rPr>
-          <w:rFonts w:ascii="Arial" w:hAnsi="Arial" w:cs="Arial"/>
-        </w:rPr>
-        <w:t xml:space="preserve"> --</w:t>
-      </w:r>
-      <w:proofErr w:type="spellStart"/>
-      <w:r>
-        <w:rPr>
-          <w:rFonts w:ascii="Arial" w:hAnsi="Arial" w:cs="Arial"/>
-        </w:rPr>
-        <w:t>user</w:t>
-      </w:r>
-      <w:proofErr w:type="spellEnd"/>
-      <w:r>
-        <w:rPr>
-          <w:rFonts w:ascii="Arial" w:hAnsi="Arial" w:cs="Arial"/>
-        </w:rPr>
-        <w:t xml:space="preserve"> </w:t>
-      </w:r>
-      <w:proofErr w:type="spellStart"/>
-      <w:r>
-        <w:rPr>
-          <w:rFonts w:ascii="Arial" w:hAnsi="Arial" w:cs="Arial"/>
-        </w:rPr>
-        <w:t>google-cloud-vision</w:t>
-      </w:r>
-      <w:proofErr w:type="spellEnd"/>
-      <w:r>
-        <w:rPr>
-          <w:rFonts w:ascii="Arial" w:hAnsi="Arial" w:cs="Arial"/>
+          <w:lang w:val="en-US"/>
+        </w:rPr>
+      </w:pPr>
+      <w:r>
+        <w:rPr>
+          <w:rFonts w:ascii="Arial" w:hAnsi="Arial" w:cs="Arial"/>
+          <w:lang w:val="en-US"/>
+        </w:rPr>
+        <w:t>python3 -m pip install --user google-cloud-vision</w:t>
+      </w:r>
+      <w:r>
+        <w:rPr>
+          <w:rFonts w:ascii="Arial" w:hAnsi="Arial" w:cs="Arial"/>
+          <w:lang w:val="en-US"/>
         </w:rPr>
         <w:cr/>
-        <w:t xml:space="preserve">python3 -m </w:t>
-      </w:r>
-      <w:proofErr w:type="spellStart"/>
-      <w:r>
-        <w:rPr>
-          <w:rFonts w:ascii="Arial" w:hAnsi="Arial" w:cs="Arial"/>
-        </w:rPr>
-        <w:t>pip</w:t>
-      </w:r>
-      <w:proofErr w:type="spellEnd"/>
-      <w:r>
-        <w:rPr>
-          <w:rFonts w:ascii="Arial" w:hAnsi="Arial" w:cs="Arial"/>
-        </w:rPr>
-        <w:t xml:space="preserve"> </w:t>
-      </w:r>
-      <w:proofErr w:type="spellStart"/>
-      <w:r>
-        <w:rPr>
-          <w:rFonts w:ascii="Arial" w:hAnsi="Arial" w:cs="Arial"/>
-        </w:rPr>
-        <w:t>install</w:t>
-      </w:r>
-      <w:proofErr w:type="spellEnd"/>
-      <w:r>
-        <w:rPr>
-          <w:rFonts w:ascii="Arial" w:hAnsi="Arial" w:cs="Arial"/>
-        </w:rPr>
-        <w:t xml:space="preserve"> --</w:t>
-      </w:r>
-      <w:proofErr w:type="spellStart"/>
-      <w:r>
-        <w:rPr>
-          <w:rFonts w:ascii="Arial" w:hAnsi="Arial" w:cs="Arial"/>
-        </w:rPr>
-        <w:t>user</w:t>
-      </w:r>
-      <w:proofErr w:type="spellEnd"/>
-      <w:r>
-        <w:rPr>
-          <w:rFonts w:ascii="Arial" w:hAnsi="Arial" w:cs="Arial"/>
-        </w:rPr>
-        <w:t xml:space="preserve"> </w:t>
-      </w:r>
-      <w:proofErr w:type="spellStart"/>
-      <w:r>
-        <w:rPr>
-          <w:rFonts w:ascii="Arial" w:hAnsi="Arial" w:cs="Arial"/>
-        </w:rPr>
-        <w:t>Pillow</w:t>
-      </w:r>
-      <w:proofErr w:type="spellEnd"/>
-      <w:r>
-        <w:rPr>
-          <w:rFonts w:ascii="Arial" w:hAnsi="Arial" w:cs="Arial"/>
-        </w:rPr>
-        <w:t xml:space="preserve"> python3 -m </w:t>
-      </w:r>
-      <w:proofErr w:type="spellStart"/>
-      <w:r>
-        <w:rPr>
-          <w:rFonts w:ascii="Arial" w:hAnsi="Arial" w:cs="Arial"/>
-        </w:rPr>
-        <w:t>pip</w:t>
-      </w:r>
-      <w:proofErr w:type="spellEnd"/>
-      <w:r>
-        <w:rPr>
-          <w:rFonts w:ascii="Arial" w:hAnsi="Arial" w:cs="Arial"/>
-        </w:rPr>
-        <w:t xml:space="preserve"> </w:t>
-      </w:r>
-      <w:proofErr w:type="spellStart"/>
-      <w:r>
-        <w:rPr>
-          <w:rFonts w:ascii="Arial" w:hAnsi="Arial" w:cs="Arial"/>
-        </w:rPr>
-        <w:t>install</w:t>
-      </w:r>
-      <w:proofErr w:type="spellEnd"/>
-      <w:r>
-        <w:rPr>
-          <w:rFonts w:ascii="Arial" w:hAnsi="Arial" w:cs="Arial"/>
-        </w:rPr>
-        <w:t xml:space="preserve"> --</w:t>
-      </w:r>
-      <w:proofErr w:type="spellStart"/>
-      <w:r>
-        <w:rPr>
-          <w:rFonts w:ascii="Arial" w:hAnsi="Arial" w:cs="Arial"/>
-        </w:rPr>
-        <w:t>user</w:t>
-      </w:r>
-      <w:proofErr w:type="spellEnd"/>
-      <w:r>
-        <w:rPr>
-          <w:rFonts w:ascii="Arial" w:hAnsi="Arial" w:cs="Arial"/>
-        </w:rPr>
-        <w:t xml:space="preserve"> </w:t>
-      </w:r>
-      <w:proofErr w:type="spellStart"/>
-      <w:r>
-        <w:rPr>
-          <w:rFonts w:ascii="Arial" w:hAnsi="Arial" w:cs="Arial"/>
+        <w:t xml:space="preserve">python3 -m pip install --user Pillow python3 -m pip install --user </w:t>
+      </w:r>
+      <w:proofErr w:type="spellStart"/>
+      <w:r>
+        <w:rPr>
+          <w:rFonts w:ascii="Arial" w:hAnsi="Arial" w:cs="Arial"/>
+          <w:lang w:val="en-US"/>
         </w:rPr>
         <w:t>picamera</w:t>
       </w:r>
@@ -1738,9 +1547,9 @@
           <w:noProof/>
         </w:rPr>
         <w:drawing>
-          <wp:inline distT="0" distB="0" distL="0" distR="0" wp14:anchorId="761F9F81" wp14:editId="2C5F8E52">
-            <wp:extent cx="3579495" cy="4105275"/>
-            <wp:effectExtent l="0" t="0" r="1905" b="9525"/>
+          <wp:inline distT="0" distB="0" distL="0" distR="0" wp14:anchorId="761F9F81" wp14:editId="685B93F1">
+            <wp:extent cx="2960145" cy="3394953"/>
+            <wp:effectExtent l="0" t="0" r="0" b="0"/>
             <wp:docPr id="4" name="Imagen 4"/>
             <wp:cNvGraphicFramePr>
               <a:graphicFrameLocks xmlns:a="http://schemas.openxmlformats.org/drawingml/2006/main" noChangeAspect="1"/>
@@ -1768,9 +1577,9 @@
                     </a:stretch>
                   </pic:blipFill>
                   <pic:spPr bwMode="auto">
-                    <a:xfrm>
+                    <a:xfrm flipH="1">
                       <a:off x="0" y="0"/>
-                      <a:ext cx="3579495" cy="4105275"/>
+                      <a:ext cx="2996182" cy="3436283"/>
                     </a:xfrm>
                     <a:prstGeom prst="rect">
                       <a:avLst/>
@@ -1797,6 +1606,7 @@
         <w:rPr>
           <w:rFonts w:ascii="Arial" w:hAnsi="Arial" w:cs="Arial"/>
         </w:rPr>
+        <w:lastRenderedPageBreak/>
         <w:t>Ahora tenemos que ver cómo usar la Raspberry para conectarla al BT y además que todos estos programas que</w:t>
       </w:r>
       <w:r>
@@ -1964,7 +1774,6 @@
         <w:rPr>
           <w:rFonts w:ascii="Arial" w:hAnsi="Arial" w:cs="Arial"/>
         </w:rPr>
-        <w:lastRenderedPageBreak/>
         <w:t xml:space="preserve">Se hicieron ejemplos con Arduino para empezar a leer los datos </w:t>
       </w:r>
       <w:proofErr w:type="spellStart"/>
@@ -2825,102 +2634,6 @@
           <w:b/>
         </w:rPr>
       </w:pPr>
-    </w:p>
-    <w:p>
-      <w:pPr>
-        <w:rPr>
-          <w:rFonts w:ascii="Arial" w:hAnsi="Arial" w:cs="Arial"/>
-          <w:b/>
-        </w:rPr>
-      </w:pPr>
-    </w:p>
-    <w:p>
-      <w:pPr>
-        <w:rPr>
-          <w:rFonts w:ascii="Arial" w:hAnsi="Arial" w:cs="Arial"/>
-          <w:b/>
-        </w:rPr>
-      </w:pPr>
-    </w:p>
-    <w:p>
-      <w:pPr>
-        <w:rPr>
-          <w:rFonts w:ascii="Arial" w:hAnsi="Arial" w:cs="Arial"/>
-          <w:b/>
-        </w:rPr>
-      </w:pPr>
-    </w:p>
-    <w:p>
-      <w:pPr>
-        <w:rPr>
-          <w:rFonts w:ascii="Arial" w:hAnsi="Arial" w:cs="Arial"/>
-          <w:b/>
-        </w:rPr>
-      </w:pPr>
-    </w:p>
-    <w:p>
-      <w:pPr>
-        <w:rPr>
-          <w:rFonts w:ascii="Arial" w:hAnsi="Arial" w:cs="Arial"/>
-          <w:b/>
-        </w:rPr>
-      </w:pPr>
-    </w:p>
-    <w:p>
-      <w:pPr>
-        <w:rPr>
-          <w:rFonts w:ascii="Arial" w:hAnsi="Arial" w:cs="Arial"/>
-          <w:b/>
-        </w:rPr>
-      </w:pPr>
-    </w:p>
-    <w:p>
-      <w:pPr>
-        <w:rPr>
-          <w:rFonts w:ascii="Arial" w:hAnsi="Arial" w:cs="Arial"/>
-          <w:b/>
-        </w:rPr>
-      </w:pPr>
-    </w:p>
-    <w:p>
-      <w:pPr>
-        <w:rPr>
-          <w:rFonts w:ascii="Arial" w:hAnsi="Arial" w:cs="Arial"/>
-          <w:b/>
-        </w:rPr>
-      </w:pPr>
-    </w:p>
-    <w:p>
-      <w:pPr>
-        <w:rPr>
-          <w:rFonts w:ascii="Arial" w:hAnsi="Arial" w:cs="Arial"/>
-          <w:b/>
-        </w:rPr>
-      </w:pPr>
-    </w:p>
-    <w:p>
-      <w:pPr>
-        <w:rPr>
-          <w:rFonts w:ascii="Arial" w:hAnsi="Arial" w:cs="Arial"/>
-          <w:b/>
-        </w:rPr>
-      </w:pPr>
-    </w:p>
-    <w:p>
-      <w:pPr>
-        <w:rPr>
-          <w:rFonts w:ascii="Arial" w:hAnsi="Arial" w:cs="Arial"/>
-          <w:b/>
-        </w:rPr>
-      </w:pPr>
-    </w:p>
-    <w:p>
-      <w:pPr>
-        <w:rPr>
-          <w:rFonts w:ascii="Arial" w:hAnsi="Arial" w:cs="Arial"/>
-          <w:b/>
-        </w:rPr>
-      </w:pPr>
       <w:r>
         <w:rPr>
           <w:rFonts w:ascii="Arial" w:hAnsi="Arial" w:cs="Arial"/>
@@ -2934,9 +2647,9 @@
           <w:noProof/>
         </w:rPr>
         <w:drawing>
-          <wp:inline distT="0" distB="0" distL="0" distR="0" wp14:anchorId="70512E27" wp14:editId="56BE86CA">
-            <wp:extent cx="5943600" cy="8401050"/>
-            <wp:effectExtent l="0" t="0" r="0" b="0"/>
+          <wp:inline distT="0" distB="0" distL="0" distR="0" wp14:anchorId="70512E27" wp14:editId="201DC7F7">
+            <wp:extent cx="5161615" cy="7295745"/>
+            <wp:effectExtent l="0" t="0" r="1270" b="635"/>
             <wp:docPr id="13" name="Imagen 13"/>
             <wp:cNvGraphicFramePr>
               <a:graphicFrameLocks xmlns:a="http://schemas.openxmlformats.org/drawingml/2006/main" noChangeAspect="1"/>
@@ -2966,7 +2679,7 @@
                   <pic:spPr bwMode="auto">
                     <a:xfrm>
                       <a:off x="0" y="0"/>
-                      <a:ext cx="5943600" cy="8401050"/>
+                      <a:ext cx="5163811" cy="7298849"/>
                     </a:xfrm>
                     <a:prstGeom prst="rect">
                       <a:avLst/>
@@ -4001,6 +3714,7 @@
         <w:rPr>
           <w:rFonts w:ascii="Arial" w:hAnsi="Arial" w:cs="Arial"/>
         </w:rPr>
+        <w:lastRenderedPageBreak/>
         <w:t>Encontramos una alternativa basándonos en la página de un sensor de color que nos otorga Luis llamas</w:t>
       </w:r>
     </w:p>
@@ -4085,7 +3799,6 @@
         <w:rPr>
           <w:rFonts w:ascii="Arial" w:hAnsi="Arial" w:cs="Arial"/>
         </w:rPr>
-        <w:lastRenderedPageBreak/>
         <w:t>Acá muestra un sensor para detectar colores y en esta usan una librería que pasa los valores RGB a HSV que</w:t>
       </w:r>
       <w:r>
@@ -4258,8 +3971,8 @@
         <w:tblLook w:val="04A0" w:firstRow="1" w:lastRow="0" w:firstColumn="1" w:lastColumn="0" w:noHBand="0" w:noVBand="1"/>
       </w:tblPr>
       <w:tblGrid>
-        <w:gridCol w:w="5452"/>
-        <w:gridCol w:w="5452"/>
+        <w:gridCol w:w="4689"/>
+        <w:gridCol w:w="4657"/>
       </w:tblGrid>
       <w:tr>
         <w:tc>
@@ -5187,7 +4900,6 @@
           <w:rFonts w:ascii="Arial" w:hAnsi="Arial" w:cs="Arial"/>
           <w:b/>
         </w:rPr>
-        <w:lastRenderedPageBreak/>
         <w:t>Logo 3D</w:t>
       </w:r>
     </w:p>
@@ -5781,6 +5493,7 @@
           <w:sz w:val="28"/>
           <w:szCs w:val="28"/>
         </w:rPr>
+        <w:lastRenderedPageBreak/>
         <w:t>Semana 03/05 al 11/05</w:t>
       </w:r>
     </w:p>
@@ -5887,7 +5600,6 @@
           <w:sz w:val="28"/>
           <w:szCs w:val="28"/>
         </w:rPr>
-        <w:lastRenderedPageBreak/>
         <w:t>Semana 11/05 al 18/05</w:t>
       </w:r>
     </w:p>
@@ -6543,6 +6255,7 @@
         <w:rPr>
           <w:rFonts w:ascii="Arial" w:hAnsi="Arial" w:cs="Arial"/>
         </w:rPr>
+        <w:lastRenderedPageBreak/>
         <w:t>Se ha logrado pasar las fotos a formato base64 para reducir tiempos de espera y se logró una optimización. Antes tardaba</w:t>
       </w:r>
       <w:r>
@@ -6811,7 +6524,6 @@
         <w:rPr>
           <w:noProof/>
         </w:rPr>
-        <w:lastRenderedPageBreak/>
         <w:drawing>
           <wp:inline distT="0" distB="0" distL="0" distR="0" wp14:anchorId="17524FD2" wp14:editId="4BCCE416">
             <wp:extent cx="3028632" cy="4836160"/>
@@ -6986,6 +6698,7 @@
         <w:rPr>
           <w:rFonts w:ascii="Arial" w:hAnsi="Arial" w:cs="Arial"/>
         </w:rPr>
+        <w:lastRenderedPageBreak/>
         <w:t xml:space="preserve">Se hicieron varias pruebas para empezar a reconocer texto y con el código que ofrece </w:t>
       </w:r>
       <w:proofErr w:type="gramStart"/>
@@ -7276,7 +6989,6 @@
         <w:rPr>
           <w:rFonts w:ascii="Arial" w:hAnsi="Arial" w:cs="Arial"/>
         </w:rPr>
-        <w:lastRenderedPageBreak/>
         <w:t>Debido a que la actividad cerebral de cada persona es distinta y no se puede tomar una medida precisa para usar cuando</w:t>
       </w:r>
       <w:r>
@@ -7467,102 +7179,6 @@
           </wp:inline>
         </w:drawing>
       </w:r>
-    </w:p>
-    <w:p>
-      <w:pPr>
-        <w:rPr>
-          <w:rFonts w:ascii="Arial" w:hAnsi="Arial" w:cs="Arial"/>
-          <w:b/>
-        </w:rPr>
-      </w:pPr>
-    </w:p>
-    <w:p>
-      <w:pPr>
-        <w:rPr>
-          <w:rFonts w:ascii="Arial" w:hAnsi="Arial" w:cs="Arial"/>
-          <w:b/>
-        </w:rPr>
-      </w:pPr>
-    </w:p>
-    <w:p>
-      <w:pPr>
-        <w:rPr>
-          <w:rFonts w:ascii="Arial" w:hAnsi="Arial" w:cs="Arial"/>
-          <w:b/>
-        </w:rPr>
-      </w:pPr>
-    </w:p>
-    <w:p>
-      <w:pPr>
-        <w:rPr>
-          <w:rFonts w:ascii="Arial" w:hAnsi="Arial" w:cs="Arial"/>
-          <w:b/>
-        </w:rPr>
-      </w:pPr>
-    </w:p>
-    <w:p>
-      <w:pPr>
-        <w:rPr>
-          <w:rFonts w:ascii="Arial" w:hAnsi="Arial" w:cs="Arial"/>
-          <w:b/>
-        </w:rPr>
-      </w:pPr>
-    </w:p>
-    <w:p>
-      <w:pPr>
-        <w:rPr>
-          <w:rFonts w:ascii="Arial" w:hAnsi="Arial" w:cs="Arial"/>
-          <w:b/>
-        </w:rPr>
-      </w:pPr>
-    </w:p>
-    <w:p>
-      <w:pPr>
-        <w:rPr>
-          <w:rFonts w:ascii="Arial" w:hAnsi="Arial" w:cs="Arial"/>
-          <w:b/>
-        </w:rPr>
-      </w:pPr>
-    </w:p>
-    <w:p>
-      <w:pPr>
-        <w:rPr>
-          <w:rFonts w:ascii="Arial" w:hAnsi="Arial" w:cs="Arial"/>
-          <w:b/>
-        </w:rPr>
-      </w:pPr>
-    </w:p>
-    <w:p>
-      <w:pPr>
-        <w:rPr>
-          <w:rFonts w:ascii="Arial" w:hAnsi="Arial" w:cs="Arial"/>
-          <w:b/>
-        </w:rPr>
-      </w:pPr>
-    </w:p>
-    <w:p>
-      <w:pPr>
-        <w:rPr>
-          <w:rFonts w:ascii="Arial" w:hAnsi="Arial" w:cs="Arial"/>
-          <w:b/>
-        </w:rPr>
-      </w:pPr>
-    </w:p>
-    <w:p>
-      <w:pPr>
-        <w:rPr>
-          <w:rFonts w:ascii="Arial" w:hAnsi="Arial" w:cs="Arial"/>
-          <w:b/>
-        </w:rPr>
-      </w:pPr>
-    </w:p>
-    <w:p>
-      <w:pPr>
-        <w:rPr>
-          <w:rFonts w:ascii="Arial" w:hAnsi="Arial" w:cs="Arial"/>
-          <w:b/>
-        </w:rPr>
-      </w:pPr>
     </w:p>
     <w:p>
       <w:pPr>
@@ -9242,6 +8858,7 @@
         <w:rPr>
           <w:rFonts w:ascii="Arial" w:hAnsi="Arial" w:cs="Arial"/>
         </w:rPr>
+        <w:lastRenderedPageBreak/>
         <w:t xml:space="preserve">Clic </w:t>
       </w:r>
       <w:hyperlink r:id="rId75" w:history="1">
@@ -9282,7 +8899,6 @@
           <w:sz w:val="28"/>
           <w:szCs w:val="28"/>
         </w:rPr>
-        <w:lastRenderedPageBreak/>
         <w:t>Semana del 04/08 al 11/08</w:t>
       </w:r>
     </w:p>
@@ -9674,6 +9290,7 @@
         <w:rPr>
           <w:rFonts w:ascii="Arial" w:hAnsi="Arial" w:cs="Arial"/>
         </w:rPr>
+        <w:lastRenderedPageBreak/>
         <w:t xml:space="preserve">Hemos traducido el </w:t>
       </w:r>
       <w:proofErr w:type="spellStart"/>
@@ -9717,7 +9334,6 @@
           <w:sz w:val="28"/>
           <w:szCs w:val="28"/>
         </w:rPr>
-        <w:lastRenderedPageBreak/>
         <w:t>Semana del 8/09 al 15/09</w:t>
       </w:r>
     </w:p>
@@ -10101,13 +9717,7 @@
         <w:rPr>
           <w:rFonts w:ascii="Arial" w:hAnsi="Arial" w:cs="Arial"/>
         </w:rPr>
-        <w:t xml:space="preserve"> </w:t>
-      </w:r>
-      <w:r>
-        <w:rPr>
-          <w:rFonts w:ascii="Arial" w:hAnsi="Arial" w:cs="Arial"/>
-        </w:rPr>
-        <w:t>hemos usado</w:t>
+        <w:t xml:space="preserve"> hemos usado</w:t>
       </w:r>
       <w:r>
         <w:rPr>
@@ -10139,9 +9749,9 @@
           <w:noProof/>
         </w:rPr>
         <w:drawing>
-          <wp:inline distT="0" distB="0" distL="0" distR="0" wp14:anchorId="7A030743" wp14:editId="5103BD70">
-            <wp:extent cx="4946573" cy="3291446"/>
-            <wp:effectExtent l="0" t="0" r="6985" b="4445"/>
+          <wp:inline distT="0" distB="0" distL="0" distR="0" wp14:anchorId="7A030743" wp14:editId="20E21DBD">
+            <wp:extent cx="4066162" cy="2705621"/>
+            <wp:effectExtent l="0" t="0" r="0" b="0"/>
             <wp:docPr id="26" name="Imagen 26"/>
             <wp:cNvGraphicFramePr>
               <a:graphicFrameLocks xmlns:a="http://schemas.openxmlformats.org/drawingml/2006/main" noChangeAspect="1"/>
@@ -10171,7 +9781,7 @@
                   <pic:spPr bwMode="auto">
                     <a:xfrm>
                       <a:off x="0" y="0"/>
-                      <a:ext cx="4969011" cy="3306376"/>
+                      <a:ext cx="4088974" cy="2720800"/>
                     </a:xfrm>
                     <a:prstGeom prst="rect">
                       <a:avLst/>
@@ -10190,27 +9800,6 @@
     </w:p>
     <w:p>
       <w:pPr>
-        <w:rPr>
-          <w:rFonts w:ascii="Arial" w:hAnsi="Arial" w:cs="Arial"/>
-        </w:rPr>
-      </w:pPr>
-    </w:p>
-    <w:p>
-      <w:pPr>
-        <w:rPr>
-          <w:rFonts w:ascii="Arial" w:hAnsi="Arial" w:cs="Arial"/>
-        </w:rPr>
-      </w:pPr>
-    </w:p>
-    <w:p>
-      <w:pPr>
-        <w:rPr>
-          <w:rFonts w:ascii="Arial" w:hAnsi="Arial" w:cs="Arial"/>
-        </w:rPr>
-      </w:pPr>
-    </w:p>
-    <w:p>
-      <w:pPr>
         <w:tabs>
           <w:tab w:val="left" w:pos="990"/>
         </w:tabs>
@@ -10218,20 +9807,11 @@
           <w:rFonts w:ascii="Arial" w:hAnsi="Arial" w:cs="Arial"/>
         </w:rPr>
       </w:pPr>
-    </w:p>
-    <w:p>
-      <w:pPr>
-        <w:tabs>
-          <w:tab w:val="left" w:pos="990"/>
-        </w:tabs>
-        <w:rPr>
-          <w:rFonts w:ascii="Arial" w:hAnsi="Arial" w:cs="Arial"/>
-        </w:rPr>
-      </w:pPr>
-      <w:r>
-        <w:rPr>
-          <w:rFonts w:ascii="Arial" w:hAnsi="Arial" w:cs="Arial"/>
-        </w:rPr>
+      <w:r>
+        <w:rPr>
+          <w:rFonts w:ascii="Arial" w:hAnsi="Arial" w:cs="Arial"/>
+        </w:rPr>
+        <w:lastRenderedPageBreak/>
         <w:t>El resultado fue el siguiente:</w:t>
       </w:r>
     </w:p>
@@ -10345,69 +9925,6 @@
     </w:p>
     <w:p>
       <w:pPr>
-        <w:rPr>
-          <w:rFonts w:ascii="Arial" w:hAnsi="Arial" w:cs="Arial"/>
-        </w:rPr>
-      </w:pPr>
-    </w:p>
-    <w:p>
-      <w:pPr>
-        <w:rPr>
-          <w:rFonts w:ascii="Arial" w:hAnsi="Arial" w:cs="Arial"/>
-        </w:rPr>
-      </w:pPr>
-    </w:p>
-    <w:p>
-      <w:pPr>
-        <w:rPr>
-          <w:rFonts w:ascii="Arial" w:hAnsi="Arial" w:cs="Arial"/>
-        </w:rPr>
-      </w:pPr>
-    </w:p>
-    <w:p>
-      <w:pPr>
-        <w:rPr>
-          <w:rFonts w:ascii="Arial" w:hAnsi="Arial" w:cs="Arial"/>
-        </w:rPr>
-      </w:pPr>
-    </w:p>
-    <w:p>
-      <w:pPr>
-        <w:rPr>
-          <w:rFonts w:ascii="Arial" w:hAnsi="Arial" w:cs="Arial"/>
-        </w:rPr>
-      </w:pPr>
-    </w:p>
-    <w:p>
-      <w:pPr>
-        <w:rPr>
-          <w:rFonts w:ascii="Arial" w:hAnsi="Arial" w:cs="Arial"/>
-        </w:rPr>
-      </w:pPr>
-    </w:p>
-    <w:p>
-      <w:pPr>
-        <w:rPr>
-          <w:rFonts w:ascii="Arial" w:hAnsi="Arial" w:cs="Arial"/>
-        </w:rPr>
-      </w:pPr>
-    </w:p>
-    <w:p>
-      <w:pPr>
-        <w:rPr>
-          <w:rFonts w:ascii="Arial" w:hAnsi="Arial" w:cs="Arial"/>
-        </w:rPr>
-      </w:pPr>
-    </w:p>
-    <w:p>
-      <w:pPr>
-        <w:rPr>
-          <w:rFonts w:ascii="Arial" w:hAnsi="Arial" w:cs="Arial"/>
-        </w:rPr>
-      </w:pPr>
-    </w:p>
-    <w:p>
-      <w:pPr>
         <w:pStyle w:val="Prrafodelista"/>
         <w:numPr>
           <w:ilvl w:val="0"/>
@@ -10421,20 +9938,13 @@
         <w:rPr>
           <w:rFonts w:ascii="Arial" w:hAnsi="Arial" w:cs="Arial"/>
         </w:rPr>
-        <w:lastRenderedPageBreak/>
         <w:t>Para reconocer el color</w:t>
       </w:r>
       <w:r>
         <w:rPr>
           <w:rFonts w:ascii="Arial" w:hAnsi="Arial" w:cs="Arial"/>
         </w:rPr>
-        <w:t xml:space="preserve"> </w:t>
-      </w:r>
-      <w:r>
-        <w:rPr>
-          <w:rFonts w:ascii="Arial" w:hAnsi="Arial" w:cs="Arial"/>
-        </w:rPr>
-        <w:t>hemos usado</w:t>
+        <w:t xml:space="preserve"> hemos usado</w:t>
       </w:r>
       <w:r>
         <w:rPr>
@@ -10466,9 +9976,9 @@
           <w:noProof/>
         </w:rPr>
         <w:drawing>
-          <wp:inline distT="0" distB="0" distL="0" distR="0" wp14:anchorId="77F9A975" wp14:editId="0A1E34C0">
-            <wp:extent cx="3988106" cy="3988106"/>
-            <wp:effectExtent l="0" t="0" r="0" b="0"/>
+          <wp:inline distT="0" distB="0" distL="0" distR="0" wp14:anchorId="77F9A975" wp14:editId="6FD27289">
+            <wp:extent cx="2684753" cy="2684753"/>
+            <wp:effectExtent l="0" t="0" r="1905" b="1905"/>
             <wp:docPr id="29" name="Imagen 29"/>
             <wp:cNvGraphicFramePr>
               <a:graphicFrameLocks xmlns:a="http://schemas.openxmlformats.org/drawingml/2006/main" noChangeAspect="1"/>
@@ -10498,7 +10008,7 @@
                   <pic:spPr bwMode="auto">
                     <a:xfrm>
                       <a:off x="0" y="0"/>
-                      <a:ext cx="3993226" cy="3993226"/>
+                      <a:ext cx="2691983" cy="2691983"/>
                     </a:xfrm>
                     <a:prstGeom prst="rect">
                       <a:avLst/>
@@ -10591,69 +10101,6 @@
     </w:p>
     <w:p>
       <w:pPr>
-        <w:rPr>
-          <w:rFonts w:ascii="Arial" w:hAnsi="Arial" w:cs="Arial"/>
-        </w:rPr>
-      </w:pPr>
-    </w:p>
-    <w:p>
-      <w:pPr>
-        <w:rPr>
-          <w:rFonts w:ascii="Arial" w:hAnsi="Arial" w:cs="Arial"/>
-        </w:rPr>
-      </w:pPr>
-    </w:p>
-    <w:p>
-      <w:pPr>
-        <w:rPr>
-          <w:rFonts w:ascii="Arial" w:hAnsi="Arial" w:cs="Arial"/>
-        </w:rPr>
-      </w:pPr>
-    </w:p>
-    <w:p>
-      <w:pPr>
-        <w:rPr>
-          <w:rFonts w:ascii="Arial" w:hAnsi="Arial" w:cs="Arial"/>
-        </w:rPr>
-      </w:pPr>
-    </w:p>
-    <w:p>
-      <w:pPr>
-        <w:rPr>
-          <w:rFonts w:ascii="Arial" w:hAnsi="Arial" w:cs="Arial"/>
-        </w:rPr>
-      </w:pPr>
-    </w:p>
-    <w:p>
-      <w:pPr>
-        <w:rPr>
-          <w:rFonts w:ascii="Arial" w:hAnsi="Arial" w:cs="Arial"/>
-        </w:rPr>
-      </w:pPr>
-    </w:p>
-    <w:p>
-      <w:pPr>
-        <w:rPr>
-          <w:rFonts w:ascii="Arial" w:hAnsi="Arial" w:cs="Arial"/>
-        </w:rPr>
-      </w:pPr>
-    </w:p>
-    <w:p>
-      <w:pPr>
-        <w:rPr>
-          <w:rFonts w:ascii="Arial" w:hAnsi="Arial" w:cs="Arial"/>
-        </w:rPr>
-      </w:pPr>
-    </w:p>
-    <w:p>
-      <w:pPr>
-        <w:rPr>
-          <w:rFonts w:ascii="Arial" w:hAnsi="Arial" w:cs="Arial"/>
-        </w:rPr>
-      </w:pPr>
-    </w:p>
-    <w:p>
-      <w:pPr>
         <w:pStyle w:val="Prrafodelista"/>
         <w:numPr>
           <w:ilvl w:val="0"/>
@@ -10667,7 +10114,6 @@
         <w:rPr>
           <w:rFonts w:ascii="Arial" w:hAnsi="Arial" w:cs="Arial"/>
         </w:rPr>
-        <w:lastRenderedPageBreak/>
         <w:t xml:space="preserve">Para reconocer el texto hemos usado </w:t>
       </w:r>
       <w:r>
@@ -10749,13 +10195,6 @@
           <w:rFonts w:ascii="Arial" w:hAnsi="Arial" w:cs="Arial"/>
         </w:rPr>
       </w:pPr>
-    </w:p>
-    <w:p>
-      <w:pPr>
-        <w:rPr>
-          <w:rFonts w:ascii="Arial" w:hAnsi="Arial" w:cs="Arial"/>
-        </w:rPr>
-      </w:pPr>
       <w:r>
         <w:rPr>
           <w:rFonts w:ascii="Arial" w:hAnsi="Arial" w:cs="Arial"/>
@@ -10827,6 +10266,7 @@
         <w:rPr>
           <w:rFonts w:ascii="Arial" w:hAnsi="Arial" w:cs="Arial"/>
         </w:rPr>
+        <w:lastRenderedPageBreak/>
         <w:t xml:space="preserve">Hemos ordenado las carpetas de GitHub y realizado los distintos </w:t>
       </w:r>
       <w:proofErr w:type="spellStart"/>
@@ -10967,7 +10407,6 @@
           <w:sz w:val="28"/>
           <w:szCs w:val="28"/>
         </w:rPr>
-        <w:lastRenderedPageBreak/>
         <w:t>Semana del 06/10 al 13/10</w:t>
       </w:r>
     </w:p>
@@ -11077,7 +10516,7 @@
     </w:p>
     <w:sectPr>
       <w:pgSz w:w="11900" w:h="16820"/>
-      <w:pgMar w:top="567" w:right="560" w:bottom="284" w:left="426" w:header="720" w:footer="720" w:gutter="0"/>
+      <w:pgMar w:top="567" w:right="1410" w:bottom="284" w:left="1134" w:header="720" w:footer="720" w:gutter="0"/>
       <w:pgNumType w:start="1"/>
       <w:cols w:space="720"/>
       <w:docGrid w:linePitch="1"/>

</xml_diff>

<commit_message>
Se actualizo la carpeta de campo y la carpeta tecnica
</commit_message>
<xml_diff>
--- a/Docs/Carpeta_de_campo/Carpeta de Campo.docx
+++ b/Docs/Carpeta_de_campo/Carpeta de Campo.docx
@@ -10489,6 +10489,273 @@
     <w:p>
       <w:pPr>
         <w:rPr>
+          <w:rFonts w:ascii="Arial" w:hAnsi="Arial" w:cs="Arial"/>
+          <w:b/>
+          <w:bCs/>
+          <w:noProof/>
+          <w:sz w:val="28"/>
+          <w:szCs w:val="28"/>
+        </w:rPr>
+      </w:pPr>
+      <w:r>
+        <w:rPr>
+          <w:rFonts w:ascii="Arial" w:hAnsi="Arial" w:cs="Arial"/>
+          <w:b/>
+          <w:bCs/>
+          <w:noProof/>
+          <w:sz w:val="28"/>
+          <w:szCs w:val="28"/>
+        </w:rPr>
+        <w:t>Semana del 13/10 al 20/10</w:t>
+      </w:r>
+    </w:p>
+    <w:p>
+      <w:pPr>
+        <w:rPr>
+          <w:rFonts w:ascii="Arial" w:hAnsi="Arial" w:cs="Arial"/>
+          <w:noProof/>
+        </w:rPr>
+      </w:pPr>
+      <w:r>
+        <w:rPr>
+          <w:rFonts w:ascii="Arial" w:hAnsi="Arial" w:cs="Arial"/>
+          <w:noProof/>
+        </w:rPr>
+        <w:t>Hemos terminado el video animado para presentar en las ONIET y tambien corregimos algunos errores que habia en las clases del codigo y en el main.py</w:t>
+      </w:r>
+    </w:p>
+    <w:p>
+      <w:pPr>
+        <w:rPr>
+          <w:rFonts w:ascii="Arial" w:hAnsi="Arial" w:cs="Arial"/>
+          <w:b/>
+          <w:bCs/>
+          <w:noProof/>
+          <w:sz w:val="28"/>
+          <w:szCs w:val="28"/>
+        </w:rPr>
+      </w:pPr>
+      <w:r>
+        <w:rPr>
+          <w:rFonts w:ascii="Arial" w:hAnsi="Arial" w:cs="Arial"/>
+          <w:b/>
+          <w:bCs/>
+          <w:noProof/>
+          <w:sz w:val="28"/>
+          <w:szCs w:val="28"/>
+        </w:rPr>
+        <w:t>Semana del 20/10 al 03/11</w:t>
+      </w:r>
+    </w:p>
+    <w:p>
+      <w:pPr>
+        <w:rPr>
+          <w:rFonts w:ascii="Arial" w:hAnsi="Arial" w:cs="Arial"/>
+          <w:noProof/>
+        </w:rPr>
+      </w:pPr>
+      <w:r>
+        <w:rPr>
+          <w:rFonts w:ascii="Arial" w:hAnsi="Arial" w:cs="Arial"/>
+          <w:noProof/>
+        </w:rPr>
+        <w:t>Nos presentamos en la categoría Prototipos III en las ONIET y hemos conseguido el Primer Puesto.</w:t>
+      </w:r>
+    </w:p>
+    <w:p>
+      <w:pPr>
+        <w:rPr>
+          <w:rFonts w:ascii="Arial" w:hAnsi="Arial" w:cs="Arial"/>
+          <w:b/>
+          <w:bCs/>
+          <w:noProof/>
+          <w:sz w:val="28"/>
+          <w:szCs w:val="28"/>
+        </w:rPr>
+      </w:pPr>
+      <w:r>
+        <w:rPr>
+          <w:rFonts w:ascii="Arial" w:hAnsi="Arial" w:cs="Arial"/>
+          <w:b/>
+          <w:bCs/>
+          <w:noProof/>
+          <w:sz w:val="28"/>
+          <w:szCs w:val="28"/>
+        </w:rPr>
+        <w:t>Semana del 03/11 al 10/11</w:t>
+      </w:r>
+    </w:p>
+    <w:p>
+      <w:pPr>
+        <w:rPr>
+          <w:rFonts w:ascii="Arial" w:hAnsi="Arial" w:cs="Arial"/>
+          <w:noProof/>
+        </w:rPr>
+      </w:pPr>
+      <w:r>
+        <w:rPr>
+          <w:rFonts w:ascii="Arial" w:hAnsi="Arial" w:cs="Arial"/>
+          <w:noProof/>
+        </w:rPr>
+        <w:t>Hemos agregado la seccion “Documentación” en nuestra pagina web, en donde está el informe descriptivo del proyecto en el cual se pueden observar algunas caracteristicas tecnicas del código de programacion y del proyecto en general. Ademas hemos agregado un Popup para que las personas que entren a nuestra pagina sepan que van a encontrar en cada sección de la misma</w:t>
+      </w:r>
+    </w:p>
+    <w:p>
+      <w:pPr>
+        <w:rPr>
+          <w:rFonts w:ascii="Arial" w:hAnsi="Arial" w:cs="Arial"/>
+          <w:noProof/>
+        </w:rPr>
+      </w:pPr>
+      <w:r>
+        <w:rPr>
+          <w:rFonts w:ascii="Arial" w:hAnsi="Arial" w:cs="Arial"/>
+          <w:noProof/>
+        </w:rPr>
+        <w:t>También hemos hecho la pagina de Notion para la exposición del proyecto. En esta se explica da una breve descripción, dejando para mas información nuestras redes sociales y página web.</w:t>
+      </w:r>
+    </w:p>
+    <w:p>
+      <w:pPr>
+        <w:rPr>
+          <w:rFonts w:ascii="Arial" w:hAnsi="Arial" w:cs="Arial"/>
+          <w:b/>
+          <w:bCs/>
+          <w:noProof/>
+          <w:sz w:val="28"/>
+          <w:szCs w:val="28"/>
+        </w:rPr>
+      </w:pPr>
+      <w:r>
+        <w:rPr>
+          <w:rFonts w:ascii="Arial" w:hAnsi="Arial" w:cs="Arial"/>
+          <w:b/>
+          <w:bCs/>
+          <w:noProof/>
+          <w:sz w:val="28"/>
+          <w:szCs w:val="28"/>
+        </w:rPr>
+        <w:t>Semana del 10/11 al 17/11</w:t>
+      </w:r>
+    </w:p>
+    <w:p>
+      <w:pPr>
+        <w:rPr>
+          <w:rFonts w:ascii="Arial" w:hAnsi="Arial" w:cs="Arial"/>
+          <w:noProof/>
+        </w:rPr>
+      </w:pPr>
+      <w:r>
+        <w:rPr>
+          <w:rFonts w:ascii="Arial" w:hAnsi="Arial" w:cs="Arial"/>
+          <w:noProof/>
+        </w:rPr>
+        <w:t>Hemos hecho la parte de Estructura para la carpeta técnica del proyecto</w:t>
+      </w:r>
+      <w:r>
+        <w:rPr>
+          <w:rFonts w:ascii="Arial" w:hAnsi="Arial" w:cs="Arial"/>
+          <w:noProof/>
+        </w:rPr>
+        <w:t>, en a cual se muestran las partes del proyecto realizadas en 3D tanto en perspectiva como sus vistas. También hemos realizado la parte de Electrónica en la que se detalla los esquematicos y PCB’s de la placa del proyecto, el programa usado y especificaciones técnicas.</w:t>
+      </w:r>
+    </w:p>
+    <w:p>
+      <w:pPr>
+        <w:rPr>
+          <w:rFonts w:ascii="Arial" w:hAnsi="Arial" w:cs="Arial"/>
+          <w:b/>
+          <w:bCs/>
+          <w:noProof/>
+          <w:sz w:val="28"/>
+          <w:szCs w:val="28"/>
+        </w:rPr>
+      </w:pPr>
+      <w:r>
+        <w:rPr>
+          <w:rFonts w:ascii="Arial" w:hAnsi="Arial" w:cs="Arial"/>
+          <w:b/>
+          <w:bCs/>
+          <w:noProof/>
+          <w:sz w:val="28"/>
+          <w:szCs w:val="28"/>
+        </w:rPr>
+        <w:t>Semana del 17/11 al 24/11</w:t>
+      </w:r>
+    </w:p>
+    <w:p>
+      <w:pPr>
+        <w:rPr>
+          <w:rFonts w:ascii="Arial" w:hAnsi="Arial" w:cs="Arial"/>
+          <w:noProof/>
+        </w:rPr>
+      </w:pPr>
+      <w:r>
+        <w:rPr>
+          <w:rFonts w:ascii="Arial" w:hAnsi="Arial" w:cs="Arial"/>
+          <w:noProof/>
+        </w:rPr>
+        <w:t xml:space="preserve">Hemos realizado la parte de Protocolos de comunicación del Mindwave(sensor cerebral), del Bluetooth y UART para el Arduino. </w:t>
+      </w:r>
+    </w:p>
+    <w:p>
+      <w:pPr>
+        <w:rPr>
+          <w:rFonts w:ascii="Arial" w:hAnsi="Arial" w:cs="Arial"/>
+          <w:noProof/>
+        </w:rPr>
+      </w:pPr>
+      <w:r>
+        <w:rPr>
+          <w:rFonts w:ascii="Arial" w:hAnsi="Arial" w:cs="Arial"/>
+          <w:noProof/>
+        </w:rPr>
+        <w:t>Se ha realizado la explicación de cada Microcontrolador utilizado y del BCI y sus diferentes tipos para poder entender lo que es el Mindwave.</w:t>
+      </w:r>
+    </w:p>
+    <w:p>
+      <w:pPr>
+        <w:rPr>
+          <w:rFonts w:ascii="Arial" w:hAnsi="Arial" w:cs="Arial"/>
+          <w:b/>
+          <w:bCs/>
+          <w:noProof/>
+          <w:sz w:val="28"/>
+          <w:szCs w:val="28"/>
+        </w:rPr>
+      </w:pPr>
+      <w:r>
+        <w:rPr>
+          <w:rFonts w:ascii="Arial" w:hAnsi="Arial" w:cs="Arial"/>
+          <w:b/>
+          <w:bCs/>
+          <w:noProof/>
+          <w:sz w:val="28"/>
+          <w:szCs w:val="28"/>
+        </w:rPr>
+        <w:lastRenderedPageBreak/>
+        <w:t>Semana del 24/11 al 01/12</w:t>
+      </w:r>
+    </w:p>
+    <w:p>
+      <w:pPr>
+        <w:rPr>
+          <w:rFonts w:ascii="Arial" w:hAnsi="Arial" w:cs="Arial"/>
+          <w:noProof/>
+        </w:rPr>
+      </w:pPr>
+      <w:r>
+        <w:rPr>
+          <w:rFonts w:ascii="Arial" w:hAnsi="Arial" w:cs="Arial"/>
+          <w:noProof/>
+        </w:rPr>
+        <w:t>Se ha realizado la parte de Anexo detallando la Bibliografía utilizada y de Investigaciones realizadas sobre proyectos anteriores y de entrevistas que hemos tenido con distintas personas con discapacidad visual y cuales son sus dificultades en el día a día y cuales eran las recomendaciones que nos daban sobre el proyecto.</w:t>
+      </w:r>
+    </w:p>
+    <w:p>
+      <w:pPr>
+        <w:rPr>
+          <w:rFonts w:ascii="Arial" w:hAnsi="Arial" w:cs="Arial"/>
           <w:noProof/>
         </w:rPr>
       </w:pPr>

</xml_diff>